<commit_message>
updated dec lab project
</commit_message>
<xml_diff>
--- a/Harsh.Kumar_b219027_exp-6.docx
+++ b/Harsh.Kumar_b219027_exp-6.docx
@@ -39,8 +39,22 @@
           <w:u w:val="single"/>
           <w:lang w:eastAsia="en-IN"/>
         </w:rPr>
-        <w:t>Experiment 6 DEC l</w:t>
-      </w:r>
+        <w:t xml:space="preserve">Experiment 6 DEC lab  </w:t>
+      </w:r>
+    </w:p>
+    <w:p>
+      <w:pPr>
+        <w:pStyle w:val="Normal"/>
+        <w:bidi w:val="0"/>
+        <w:spacing w:lineRule="auto" w:line="276" w:before="0" w:after="200"/>
+        <w:jc w:val="both"/>
+        <w:rPr>
+          <w:rFonts w:ascii="Times New Roman" w:hAnsi="Times New Roman" w:eastAsia="Times New Roman" w:cs="Times New Roman"/>
+          <w:sz w:val="24"/>
+          <w:szCs w:val="24"/>
+          <w:lang w:eastAsia="en-IN"/>
+        </w:rPr>
+      </w:pPr>
       <w:r>
         <w:rPr>
           <w:rFonts w:eastAsia="Times New Roman" w:cs="Times New Roman" w:ascii="Century" w:hAnsi="Century"/>
@@ -52,22 +66,8 @@
           <w:u w:val="single"/>
           <w:lang w:eastAsia="en-IN"/>
         </w:rPr>
-        <w:t xml:space="preserve">ab  </w:t>
-      </w:r>
-    </w:p>
-    <w:p>
-      <w:pPr>
-        <w:pStyle w:val="Normal"/>
-        <w:bidi w:val="0"/>
-        <w:spacing w:lineRule="auto" w:line="276" w:before="0" w:after="200"/>
-        <w:jc w:val="both"/>
-        <w:rPr>
-          <w:rFonts w:ascii="Times New Roman" w:hAnsi="Times New Roman" w:eastAsia="Times New Roman" w:cs="Times New Roman"/>
-          <w:sz w:val="24"/>
-          <w:szCs w:val="24"/>
-          <w:lang w:eastAsia="en-IN"/>
-        </w:rPr>
-      </w:pPr>
+        <w:t xml:space="preserve">                                           </w:t>
+      </w:r>
       <w:r>
         <w:rPr>
           <w:rFonts w:eastAsia="Times New Roman" w:cs="Times New Roman" w:ascii="Century" w:hAnsi="Century"/>
@@ -79,57 +79,28 @@
           <w:u w:val="single"/>
           <w:lang w:eastAsia="en-IN"/>
         </w:rPr>
-        <w:t xml:space="preserve">                                           </w:t>
-      </w:r>
-      <w:r>
-        <w:rPr>
-          <w:rFonts w:eastAsia="Times New Roman" w:cs="Times New Roman" w:ascii="Century" w:hAnsi="Century"/>
-          <w:b/>
-          <w:bCs/>
-          <w:color w:val="2A6099"/>
-          <w:sz w:val="48"/>
-          <w:szCs w:val="48"/>
-          <w:u w:val="single"/>
-          <w:lang w:eastAsia="en-IN"/>
-        </w:rPr>
-        <w:t>Date-</w:t>
-      </w:r>
-      <w:r>
-        <w:rPr>
-          <w:rFonts w:eastAsia="Times New Roman" w:cs="Times New Roman" w:ascii="Century" w:hAnsi="Century"/>
-          <w:b/>
-          <w:bCs/>
-          <w:color w:val="2A6099"/>
-          <w:sz w:val="48"/>
-          <w:szCs w:val="48"/>
-          <w:u w:val="single"/>
-          <w:lang w:eastAsia="en-IN"/>
-        </w:rPr>
-        <w:t xml:space="preserve"> 3.11.2020</w:t>
-      </w:r>
-    </w:p>
-    <w:p>
-      <w:pPr>
-        <w:pStyle w:val="Normal"/>
-        <w:bidi w:val="0"/>
-        <w:spacing w:lineRule="auto" w:line="276" w:before="0" w:after="200"/>
-        <w:jc w:val="both"/>
-        <w:rPr>
-          <w:rFonts w:ascii="Times New Roman" w:hAnsi="Times New Roman" w:eastAsia="Times New Roman" w:cs="Times New Roman"/>
-          <w:sz w:val="24"/>
-          <w:szCs w:val="24"/>
-          <w:lang w:eastAsia="en-IN"/>
-        </w:rPr>
-      </w:pPr>
-      <w:r>
-        <w:rPr>
-          <w:rFonts w:ascii="Century" w:hAnsi="Century"/>
-          <w:b/>
-          <w:bCs/>
-          <w:color w:val="2A6099"/>
-          <w:sz w:val="44"/>
-          <w:szCs w:val="44"/>
-          <w:u w:val="single"/>
+        <w:t>Date- 3.11.2020</w:t>
+      </w:r>
+    </w:p>
+    <w:p>
+      <w:pPr>
+        <w:pStyle w:val="Normal"/>
+        <w:bidi w:val="0"/>
+        <w:spacing w:lineRule="auto" w:line="276" w:before="0" w:after="200"/>
+        <w:jc w:val="both"/>
+        <w:rPr>
+          <w:rFonts w:ascii="Times New Roman" w:hAnsi="Times New Roman" w:eastAsia="Times New Roman" w:cs="Times New Roman"/>
+          <w:sz w:val="24"/>
+          <w:szCs w:val="24"/>
+          <w:lang w:eastAsia="en-IN"/>
+        </w:rPr>
+      </w:pPr>
+      <w:r>
+        <w:rPr>
+          <w:rFonts w:eastAsia="Times New Roman" w:cs="Times New Roman" w:ascii="Times New Roman" w:hAnsi="Times New Roman"/>
+          <w:sz w:val="24"/>
+          <w:szCs w:val="24"/>
+          <w:lang w:eastAsia="en-IN"/>
         </w:rPr>
       </w:r>
     </w:p>
@@ -201,7 +172,7 @@
       </w:pPr>
       <w:r>
         <w:rPr>
-          <w:rFonts w:eastAsia="Times New Roman" w:cs="Times New Roman" w:ascii="Century" w:hAnsi="Century"/>
+          <w:rFonts w:eastAsia="Times New Roman" w:cs="Times New Roman" w:ascii="Times New Roman" w:hAnsi="Times New Roman"/>
           <w:sz w:val="24"/>
           <w:szCs w:val="24"/>
           <w:lang w:eastAsia="en-IN"/>
@@ -405,17 +376,17 @@
           <w:szCs w:val="28"/>
           <w:lang w:eastAsia="en-IN"/>
         </w:rPr>
-        <w:t>7) Resistors-</w:t>
-      </w:r>
-      <w:r>
-        <w:rPr>
-          <w:rFonts w:eastAsia="Times New Roman" w:cs="Times New Roman" w:ascii="Century" w:hAnsi="Century"/>
+        <w:t>7) Resistors-(1 kilo ohm)</w:t>
+      </w:r>
+      <w:r>
+        <w:rPr>
+          <w:rFonts w:eastAsia="Times New Roman" w:cs="Times New Roman" w:ascii="Times New Roman" w:hAnsi="Times New Roman"/>
           <w:color w:val="000000"/>
-          <w:sz w:val="28"/>
-          <w:szCs w:val="28"/>
-          <w:lang w:eastAsia="en-IN"/>
-        </w:rPr>
-        <w:t>(1 kilo ohm)</w:t>
+          <w:sz w:val="24"/>
+          <w:szCs w:val="24"/>
+          <w:lang w:eastAsia="en-IN"/>
+        </w:rPr>
+        <w:t>.</w:t>
       </w:r>
     </w:p>
     <w:p>
@@ -441,30 +412,50 @@
         </w:rPr>
         <w:t>8) LEDs</w:t>
       </w:r>
-    </w:p>
-    <w:p>
-      <w:pPr>
-        <w:pStyle w:val="Normal"/>
-        <w:bidi w:val="0"/>
-        <w:spacing w:lineRule="auto" w:line="276" w:before="0" w:after="200"/>
-        <w:jc w:val="both"/>
-        <w:rPr>
-          <w:rFonts w:ascii="Times New Roman" w:hAnsi="Times New Roman" w:eastAsia="Times New Roman" w:cs="Times New Roman"/>
-          <w:sz w:val="24"/>
-          <w:szCs w:val="24"/>
-          <w:lang w:eastAsia="en-IN"/>
-        </w:rPr>
-      </w:pPr>
-      <w:r>
-        <w:rPr>
-          <w:rFonts w:eastAsia="Times New Roman" w:cs="Times New Roman" w:ascii="Century" w:hAnsi="Century"/>
+      <w:r>
+        <w:rPr>
+          <w:rFonts w:eastAsia="Times New Roman" w:cs="Times New Roman" w:ascii="Times New Roman" w:hAnsi="Times New Roman"/>
           <w:color w:val="000000"/>
+          <w:sz w:val="24"/>
+          <w:szCs w:val="24"/>
+          <w:lang w:eastAsia="en-IN"/>
+        </w:rPr>
+        <w:t>.</w:t>
+      </w:r>
+    </w:p>
+    <w:p>
+      <w:pPr>
+        <w:pStyle w:val="Normal"/>
+        <w:bidi w:val="0"/>
+        <w:spacing w:lineRule="auto" w:line="276" w:before="0" w:after="200"/>
+        <w:jc w:val="both"/>
+        <w:rPr>
+          <w:rFonts w:ascii="Times New Roman" w:hAnsi="Times New Roman" w:eastAsia="Times New Roman" w:cs="Times New Roman"/>
+          <w:sz w:val="24"/>
+          <w:szCs w:val="24"/>
+          <w:lang w:eastAsia="en-IN"/>
+        </w:rPr>
+      </w:pPr>
+      <w:r>
+        <w:rPr>
+          <w:rFonts w:eastAsia="Times New Roman" w:cs="Times New Roman" w:ascii="Century" w:hAnsi="Century"/>
+          <w:color w:val="000000"/>
           <w:sz w:val="28"/>
           <w:szCs w:val="28"/>
           <w:lang w:eastAsia="en-IN"/>
         </w:rPr>
         <w:t>9) Connecting wires</w:t>
       </w:r>
+      <w:r>
+        <w:rPr>
+          <w:rFonts w:eastAsia="Times New Roman" w:cs="Times New Roman" w:ascii="Times New Roman" w:hAnsi="Times New Roman"/>
+          <w:color w:val="000000"/>
+          <w:sz w:val="24"/>
+          <w:szCs w:val="24"/>
+          <w:lang w:eastAsia="en-IN"/>
+        </w:rPr>
+        <w:t>.</w:t>
+      </w:r>
     </w:p>
     <w:p>
       <w:pPr>
@@ -481,7 +472,7 @@
       </w:pPr>
       <w:r>
         <w:rPr>
-          <w:rFonts w:eastAsia="Times New Roman" w:cs="Times New Roman" w:ascii="Century" w:hAnsi="Century"/>
+          <w:rFonts w:eastAsia="Times New Roman" w:cs="Times New Roman" w:ascii="Times New Roman" w:hAnsi="Times New Roman"/>
           <w:sz w:val="24"/>
           <w:szCs w:val="24"/>
           <w:lang w:eastAsia="en-IN"/>
@@ -534,7 +525,7 @@
       </w:pPr>
       <w:r>
         <w:rPr>
-          <w:rFonts w:eastAsia="Times New Roman" w:cs="Times New Roman" w:ascii="Century" w:hAnsi="Century"/>
+          <w:rFonts w:eastAsia="Times New Roman" w:cs="Times New Roman" w:ascii="Times New Roman" w:hAnsi="Times New Roman"/>
           <w:sz w:val="24"/>
           <w:szCs w:val="24"/>
           <w:lang w:eastAsia="en-IN"/>
@@ -610,12 +601,38 @@
       </w:pPr>
       <w:r>
         <w:rPr>
+          <w:rFonts w:cs="Times New Roman" w:ascii="Times New Roman" w:hAnsi="Times New Roman"/>
+          <w:color w:val="222222"/>
+          <w:sz w:val="28"/>
+          <w:szCs w:val="28"/>
+          <w:highlight w:val="white"/>
+        </w:rPr>
+      </w:r>
+    </w:p>
+    <w:p>
+      <w:pPr>
+        <w:pStyle w:val="Normal"/>
+        <w:shd w:val="clear" w:color="auto" w:fill="FFFFFF"/>
+        <w:bidi w:val="0"/>
+        <w:spacing w:lineRule="auto" w:line="276" w:before="0" w:after="0"/>
+        <w:jc w:val="both"/>
+        <w:rPr>
+          <w:rFonts w:ascii="Times New Roman" w:hAnsi="Times New Roman" w:cs="Times New Roman"/>
+          <w:color w:val="222222"/>
+          <w:sz w:val="28"/>
+          <w:szCs w:val="28"/>
+          <w:highlight w:val="white"/>
+        </w:rPr>
+      </w:pPr>
+      <w:r>
+        <w:rPr>
           <w:rFonts w:cs="Times New Roman" w:ascii="Century" w:hAnsi="Century"/>
           <w:color w:val="222222"/>
           <w:sz w:val="28"/>
           <w:szCs w:val="28"/>
           <w:shd w:fill="FFFFFF" w:val="clear"/>
         </w:rPr>
+        <w:t>SR Flip flops:</w:t>
       </w:r>
     </w:p>
     <w:p>
@@ -635,13 +652,12 @@
       </w:pPr>
       <w:r>
         <w:rPr>
-          <w:rFonts w:cs="Times New Roman" w:ascii="Century" w:hAnsi="Century"/>
-          <w:color w:val="222222"/>
-          <w:sz w:val="28"/>
-          <w:szCs w:val="28"/>
-          <w:shd w:fill="FFFFFF" w:val="clear"/>
-        </w:rPr>
-        <w:t>SR Flip flops:</w:t>
+          <w:rFonts w:cs="Times New Roman" w:ascii="Times New Roman" w:hAnsi="Times New Roman"/>
+          <w:color w:val="222222"/>
+          <w:sz w:val="28"/>
+          <w:szCs w:val="28"/>
+          <w:highlight w:val="white"/>
+        </w:rPr>
       </w:r>
     </w:p>
     <w:p>
@@ -660,34 +676,7 @@
         </w:rPr>
       </w:pPr>
       <w:r>
-        <w:rPr>
-          <w:rFonts w:cs="Times New Roman" w:ascii="Century" w:hAnsi="Century"/>
-          <w:color w:val="222222"/>
-          <w:sz w:val="28"/>
-          <w:szCs w:val="28"/>
-          <w:shd w:fill="FFFFFF" w:val="clear"/>
-        </w:rPr>
-      </w:r>
-    </w:p>
-    <w:p>
-      <w:pPr>
-        <w:pStyle w:val="Normal"/>
-        <w:shd w:val="clear" w:color="auto" w:fill="FFFFFF"/>
-        <w:bidi w:val="0"/>
-        <w:spacing w:lineRule="auto" w:line="276" w:before="0" w:after="0"/>
-        <w:jc w:val="both"/>
-        <w:rPr>
-          <w:rFonts w:ascii="Times New Roman" w:hAnsi="Times New Roman" w:cs="Times New Roman"/>
-          <w:color w:val="222222"/>
-          <w:sz w:val="28"/>
-          <w:szCs w:val="28"/>
-          <w:highlight w:val="white"/>
-        </w:rPr>
-      </w:pPr>
-      <w:r>
-        <w:rPr>
-          <w:rFonts w:ascii="Century" w:hAnsi="Century"/>
-        </w:rPr>
+        <w:rPr/>
         <w:drawing>
           <wp:inline distT="0" distB="0" distL="0" distR="0">
             <wp:extent cx="4160520" cy="1920240"/>
@@ -790,9 +779,7 @@
         </w:rPr>
       </w:pPr>
       <w:r>
-        <w:rPr>
-          <w:rFonts w:ascii="Century" w:hAnsi="Century"/>
-        </w:rPr>
+        <w:rPr/>
         <w:drawing>
           <wp:inline distT="0" distB="0" distL="0" distR="0">
             <wp:extent cx="4152900" cy="2590800"/>
@@ -849,11 +836,11 @@
       </w:pPr>
       <w:r>
         <w:rPr>
-          <w:rFonts w:cs="Times New Roman" w:ascii="Century" w:hAnsi="Century"/>
-          <w:color w:val="222222"/>
-          <w:sz w:val="28"/>
-          <w:szCs w:val="28"/>
-          <w:shd w:fill="FFFFFF" w:val="clear"/>
+          <w:rFonts w:cs="Times New Roman" w:ascii="Times New Roman" w:hAnsi="Times New Roman"/>
+          <w:color w:val="222222"/>
+          <w:sz w:val="28"/>
+          <w:szCs w:val="28"/>
+          <w:highlight w:val="white"/>
         </w:rPr>
       </w:r>
     </w:p>
@@ -966,9 +953,7 @@
         </w:rPr>
       </w:pPr>
       <w:r>
-        <w:rPr>
-          <w:rFonts w:ascii="Century" w:hAnsi="Century"/>
-        </w:rPr>
+        <w:rPr/>
         <w:drawing>
           <wp:inline distT="0" distB="0" distL="0" distR="0">
             <wp:extent cx="5731510" cy="3180715"/>
@@ -1022,9 +1007,7 @@
         </w:rPr>
       </w:pPr>
       <w:r>
-        <w:rPr>
-          <w:rFonts w:ascii="Century" w:hAnsi="Century"/>
-        </w:rPr>
+        <w:rPr/>
         <w:drawing>
           <wp:inline distT="0" distB="0" distL="0" distR="0">
             <wp:extent cx="2689860" cy="1706880"/>
@@ -1127,9 +1110,7 @@
         </w:rPr>
       </w:pPr>
       <w:r>
-        <w:rPr>
-          <w:rFonts w:ascii="Century" w:hAnsi="Century"/>
-        </w:rPr>
+        <w:rPr/>
         <w:drawing>
           <wp:inline distT="0" distB="0" distL="0" distR="0">
             <wp:extent cx="3291840" cy="1371600"/>
@@ -1210,9 +1191,7 @@
         </w:rPr>
       </w:pPr>
       <w:r>
-        <w:rPr>
-          <w:rFonts w:ascii="Century" w:hAnsi="Century"/>
-        </w:rPr>
+        <w:rPr/>
         <w:drawing>
           <wp:inline distT="0" distB="0" distL="0" distR="0">
             <wp:extent cx="2468880" cy="1851660"/>
@@ -1268,7 +1247,7 @@
       </w:pPr>
       <w:r>
         <w:rPr>
-          <w:rFonts w:eastAsia="Times New Roman" w:cs="Times New Roman" w:ascii="Century" w:hAnsi="Century"/>
+          <w:rFonts w:eastAsia="Times New Roman" w:cs="Times New Roman" w:ascii="Times New Roman" w:hAnsi="Times New Roman"/>
           <w:sz w:val="24"/>
           <w:szCs w:val="24"/>
           <w:lang w:eastAsia="en-IN"/>
@@ -1329,39 +1308,31 @@
           <w:shd w:fill="FFFFFF" w:val="clear"/>
           <w:lang w:eastAsia="en-IN"/>
         </w:rPr>
-        <w:t xml:space="preserve">JK </w:t>
-      </w:r>
-      <w:r>
-        <w:rPr>
-          <w:rFonts w:eastAsia="Times New Roman" w:cs="Times New Roman" w:ascii="Century" w:hAnsi="Century"/>
-          <w:color w:val="222222"/>
-          <w:sz w:val="28"/>
-          <w:szCs w:val="28"/>
-          <w:shd w:fill="FFFFFF" w:val="clear"/>
-          <w:lang w:eastAsia="en-IN"/>
-        </w:rPr>
-        <w:t>Flip Flop</w:t>
-      </w:r>
-    </w:p>
-    <w:p>
-      <w:pPr>
-        <w:pStyle w:val="Normal"/>
-        <w:bidi w:val="0"/>
-        <w:spacing w:lineRule="auto" w:line="276" w:before="0" w:after="200"/>
-        <w:jc w:val="both"/>
-        <w:rPr>
-          <w:rFonts w:ascii="Times New Roman" w:hAnsi="Times New Roman" w:eastAsia="Times New Roman" w:cs="Times New Roman"/>
-          <w:sz w:val="24"/>
-          <w:szCs w:val="24"/>
-          <w:lang w:eastAsia="en-IN"/>
-        </w:rPr>
-      </w:pPr>
-      <w:r>
-        <w:rPr>
-          <w:rFonts w:ascii="Century" w:hAnsi="Century"/>
+        <w:t>JK Flip Flop</w:t>
+      </w:r>
+    </w:p>
+    <w:p>
+      <w:pPr>
+        <w:pStyle w:val="Normal"/>
+        <w:bidi w:val="0"/>
+        <w:spacing w:lineRule="auto" w:line="276" w:before="0" w:after="200"/>
+        <w:jc w:val="both"/>
+        <w:rPr>
+          <w:rFonts w:ascii="Times New Roman" w:hAnsi="Times New Roman" w:eastAsia="Times New Roman" w:cs="Times New Roman"/>
+          <w:sz w:val="24"/>
+          <w:szCs w:val="24"/>
+          <w:lang w:eastAsia="en-IN"/>
+        </w:rPr>
+      </w:pPr>
+      <w:r>
+        <w:rPr>
+          <w:rFonts w:eastAsia="Times New Roman" w:cs="Times New Roman" w:ascii="Times New Roman" w:hAnsi="Times New Roman"/>
+          <w:sz w:val="24"/>
+          <w:szCs w:val="24"/>
+          <w:lang w:eastAsia="en-IN"/>
         </w:rPr>
         <w:drawing>
-          <wp:anchor behindDoc="0" distT="0" distB="0" distL="0" distR="0" simplePos="0" locked="0" layoutInCell="1" allowOverlap="1" relativeHeight="8">
+          <wp:anchor behindDoc="0" distT="0" distB="0" distL="0" distR="0" simplePos="0" locked="0" layoutInCell="1" allowOverlap="1" relativeHeight="2">
             <wp:simplePos x="0" y="0"/>
             <wp:positionH relativeFrom="column">
               <wp:align>center</wp:align>
@@ -1422,7 +1393,7 @@
       </w:pPr>
       <w:r>
         <w:rPr>
-          <w:rFonts w:eastAsia="Times New Roman" w:cs="Times New Roman" w:ascii="Century" w:hAnsi="Century"/>
+          <w:rFonts w:eastAsia="Times New Roman" w:cs="Times New Roman" w:ascii="Times New Roman" w:hAnsi="Times New Roman"/>
           <w:sz w:val="24"/>
           <w:szCs w:val="24"/>
           <w:lang w:eastAsia="en-IN"/>
@@ -1478,10 +1449,13 @@
       </w:pPr>
       <w:r>
         <w:rPr>
-          <w:rFonts w:ascii="Century" w:hAnsi="Century"/>
+          <w:rFonts w:eastAsia="Times New Roman" w:cs="Times New Roman" w:ascii="Times New Roman" w:hAnsi="Times New Roman"/>
+          <w:sz w:val="28"/>
+          <w:szCs w:val="28"/>
+          <w:lang w:eastAsia="en-IN"/>
         </w:rPr>
         <w:drawing>
-          <wp:anchor behindDoc="0" distT="0" distB="0" distL="0" distR="0" simplePos="0" locked="0" layoutInCell="1" allowOverlap="1" relativeHeight="9">
+          <wp:anchor behindDoc="0" distT="0" distB="0" distL="0" distR="0" simplePos="0" locked="0" layoutInCell="1" allowOverlap="1" relativeHeight="3">
             <wp:simplePos x="0" y="0"/>
             <wp:positionH relativeFrom="column">
               <wp:align>center</wp:align>
@@ -1542,181 +1516,208 @@
       </w:pPr>
       <w:r>
         <w:rPr>
-          <w:rFonts w:eastAsia="Times New Roman" w:cs="Times New Roman" w:ascii="Century" w:hAnsi="Century"/>
-          <w:sz w:val="28"/>
-          <w:szCs w:val="28"/>
-          <w:lang w:eastAsia="en-IN"/>
-        </w:rPr>
-      </w:r>
-    </w:p>
-    <w:p>
-      <w:pPr>
-        <w:pStyle w:val="Normal"/>
-        <w:bidi w:val="0"/>
-        <w:spacing w:lineRule="auto" w:line="276" w:before="0" w:after="200"/>
-        <w:jc w:val="both"/>
-        <w:rPr>
-          <w:rFonts w:ascii="Times New Roman" w:hAnsi="Times New Roman" w:eastAsia="Times New Roman" w:cs="Times New Roman"/>
-          <w:sz w:val="28"/>
-          <w:szCs w:val="28"/>
-          <w:lang w:eastAsia="en-IN"/>
-        </w:rPr>
-      </w:pPr>
-      <w:r>
-        <w:rPr>
-          <w:rFonts w:ascii="Century" w:hAnsi="Century"/>
-        </w:rPr>
-      </w:r>
-    </w:p>
-    <w:p>
-      <w:pPr>
-        <w:pStyle w:val="Normal"/>
-        <w:bidi w:val="0"/>
-        <w:spacing w:lineRule="auto" w:line="276" w:before="0" w:after="200"/>
-        <w:jc w:val="both"/>
-        <w:rPr>
-          <w:rFonts w:ascii="Times New Roman" w:hAnsi="Times New Roman" w:eastAsia="Times New Roman" w:cs="Times New Roman"/>
-          <w:sz w:val="28"/>
-          <w:szCs w:val="28"/>
-          <w:lang w:eastAsia="en-IN"/>
-        </w:rPr>
-      </w:pPr>
-      <w:r>
-        <w:rPr>
-          <w:rFonts w:ascii="Century" w:hAnsi="Century"/>
-        </w:rPr>
-      </w:r>
-    </w:p>
-    <w:p>
-      <w:pPr>
-        <w:pStyle w:val="Normal"/>
-        <w:bidi w:val="0"/>
-        <w:spacing w:lineRule="auto" w:line="276" w:before="0" w:after="200"/>
-        <w:jc w:val="both"/>
-        <w:rPr>
-          <w:rFonts w:ascii="Times New Roman" w:hAnsi="Times New Roman" w:eastAsia="Times New Roman" w:cs="Times New Roman"/>
-          <w:sz w:val="28"/>
-          <w:szCs w:val="28"/>
-          <w:lang w:eastAsia="en-IN"/>
-        </w:rPr>
-      </w:pPr>
-      <w:r>
-        <w:rPr>
-          <w:rFonts w:ascii="Century" w:hAnsi="Century"/>
-        </w:rPr>
-      </w:r>
-    </w:p>
-    <w:p>
-      <w:pPr>
-        <w:pStyle w:val="Normal"/>
-        <w:bidi w:val="0"/>
-        <w:spacing w:lineRule="auto" w:line="276" w:before="0" w:after="200"/>
-        <w:jc w:val="both"/>
-        <w:rPr>
-          <w:rFonts w:ascii="Times New Roman" w:hAnsi="Times New Roman" w:eastAsia="Times New Roman" w:cs="Times New Roman"/>
-          <w:sz w:val="28"/>
-          <w:szCs w:val="28"/>
-          <w:lang w:eastAsia="en-IN"/>
-        </w:rPr>
-      </w:pPr>
-      <w:r>
-        <w:rPr>
-          <w:rFonts w:ascii="Century" w:hAnsi="Century"/>
-        </w:rPr>
-      </w:r>
-    </w:p>
-    <w:p>
-      <w:pPr>
-        <w:pStyle w:val="Normal"/>
-        <w:bidi w:val="0"/>
-        <w:spacing w:lineRule="auto" w:line="276" w:before="0" w:after="200"/>
-        <w:jc w:val="both"/>
-        <w:rPr>
-          <w:rFonts w:ascii="Times New Roman" w:hAnsi="Times New Roman" w:eastAsia="Times New Roman" w:cs="Times New Roman"/>
-          <w:sz w:val="28"/>
-          <w:szCs w:val="28"/>
-          <w:lang w:eastAsia="en-IN"/>
-        </w:rPr>
-      </w:pPr>
-      <w:r>
-        <w:rPr>
-          <w:rFonts w:ascii="Century" w:hAnsi="Century"/>
-        </w:rPr>
-      </w:r>
-    </w:p>
-    <w:p>
-      <w:pPr>
-        <w:pStyle w:val="Normal"/>
-        <w:bidi w:val="0"/>
-        <w:spacing w:lineRule="auto" w:line="276" w:before="0" w:after="200"/>
-        <w:jc w:val="both"/>
-        <w:rPr>
-          <w:rFonts w:ascii="Times New Roman" w:hAnsi="Times New Roman" w:eastAsia="Times New Roman" w:cs="Times New Roman"/>
-          <w:sz w:val="28"/>
-          <w:szCs w:val="28"/>
-          <w:lang w:eastAsia="en-IN"/>
-        </w:rPr>
-      </w:pPr>
-      <w:r>
-        <w:rPr>
-          <w:rFonts w:ascii="Century" w:hAnsi="Century"/>
-        </w:rPr>
-      </w:r>
-    </w:p>
-    <w:p>
-      <w:pPr>
-        <w:pStyle w:val="Normal"/>
-        <w:bidi w:val="0"/>
-        <w:spacing w:lineRule="auto" w:line="276" w:before="0" w:after="200"/>
-        <w:jc w:val="both"/>
-        <w:rPr>
-          <w:rFonts w:ascii="Times New Roman" w:hAnsi="Times New Roman" w:eastAsia="Times New Roman" w:cs="Times New Roman"/>
-          <w:sz w:val="28"/>
-          <w:szCs w:val="28"/>
-          <w:lang w:eastAsia="en-IN"/>
-        </w:rPr>
-      </w:pPr>
-      <w:r>
-        <w:rPr>
-          <w:rFonts w:ascii="Century" w:hAnsi="Century"/>
-        </w:rPr>
-      </w:r>
-    </w:p>
-    <w:p>
-      <w:pPr>
-        <w:pStyle w:val="Normal"/>
-        <w:bidi w:val="0"/>
-        <w:spacing w:lineRule="auto" w:line="276" w:before="0" w:after="200"/>
-        <w:jc w:val="both"/>
-        <w:rPr>
-          <w:rFonts w:ascii="Times New Roman" w:hAnsi="Times New Roman" w:eastAsia="Times New Roman" w:cs="Times New Roman"/>
-          <w:sz w:val="28"/>
-          <w:szCs w:val="28"/>
-          <w:lang w:eastAsia="en-IN"/>
-        </w:rPr>
-      </w:pPr>
-      <w:r>
-        <w:rPr>
-          <w:rFonts w:ascii="Century" w:hAnsi="Century"/>
-        </w:rPr>
-      </w:r>
-    </w:p>
-    <w:p>
-      <w:pPr>
-        <w:pStyle w:val="Normal"/>
-        <w:bidi w:val="0"/>
-        <w:spacing w:lineRule="auto" w:line="276" w:before="0" w:after="200"/>
-        <w:jc w:val="both"/>
-        <w:rPr>
-          <w:rFonts w:ascii="Times New Roman" w:hAnsi="Times New Roman" w:eastAsia="Times New Roman" w:cs="Times New Roman"/>
-          <w:sz w:val="28"/>
-          <w:szCs w:val="28"/>
-          <w:lang w:eastAsia="en-IN"/>
-        </w:rPr>
-      </w:pPr>
-      <w:r>
-        <w:rPr>
-          <w:rFonts w:ascii="Century" w:hAnsi="Century"/>
+          <w:rFonts w:eastAsia="Times New Roman" w:cs="Times New Roman" w:ascii="Times New Roman" w:hAnsi="Times New Roman"/>
+          <w:sz w:val="28"/>
+          <w:szCs w:val="28"/>
+          <w:lang w:eastAsia="en-IN"/>
+        </w:rPr>
+      </w:r>
+    </w:p>
+    <w:p>
+      <w:pPr>
+        <w:pStyle w:val="Normal"/>
+        <w:bidi w:val="0"/>
+        <w:spacing w:lineRule="auto" w:line="276" w:before="0" w:after="200"/>
+        <w:jc w:val="both"/>
+        <w:rPr>
+          <w:rFonts w:ascii="Times New Roman" w:hAnsi="Times New Roman" w:eastAsia="Times New Roman" w:cs="Times New Roman"/>
+          <w:sz w:val="28"/>
+          <w:szCs w:val="28"/>
+          <w:lang w:eastAsia="en-IN"/>
+        </w:rPr>
+      </w:pPr>
+      <w:r>
+        <w:rPr>
+          <w:rFonts w:eastAsia="Times New Roman" w:cs="Times New Roman" w:ascii="Times New Roman" w:hAnsi="Times New Roman"/>
+          <w:sz w:val="28"/>
+          <w:szCs w:val="28"/>
+          <w:lang w:eastAsia="en-IN"/>
+        </w:rPr>
+      </w:r>
+    </w:p>
+    <w:p>
+      <w:pPr>
+        <w:pStyle w:val="Normal"/>
+        <w:bidi w:val="0"/>
+        <w:spacing w:lineRule="auto" w:line="276" w:before="0" w:after="200"/>
+        <w:jc w:val="both"/>
+        <w:rPr>
+          <w:rFonts w:ascii="Times New Roman" w:hAnsi="Times New Roman" w:eastAsia="Times New Roman" w:cs="Times New Roman"/>
+          <w:sz w:val="28"/>
+          <w:szCs w:val="28"/>
+          <w:lang w:eastAsia="en-IN"/>
+        </w:rPr>
+      </w:pPr>
+      <w:r>
+        <w:rPr>
+          <w:rFonts w:eastAsia="Times New Roman" w:cs="Times New Roman" w:ascii="Times New Roman" w:hAnsi="Times New Roman"/>
+          <w:sz w:val="28"/>
+          <w:szCs w:val="28"/>
+          <w:lang w:eastAsia="en-IN"/>
+        </w:rPr>
+      </w:r>
+    </w:p>
+    <w:p>
+      <w:pPr>
+        <w:pStyle w:val="Normal"/>
+        <w:bidi w:val="0"/>
+        <w:spacing w:lineRule="auto" w:line="276" w:before="0" w:after="200"/>
+        <w:jc w:val="both"/>
+        <w:rPr>
+          <w:rFonts w:ascii="Times New Roman" w:hAnsi="Times New Roman" w:eastAsia="Times New Roman" w:cs="Times New Roman"/>
+          <w:sz w:val="28"/>
+          <w:szCs w:val="28"/>
+          <w:lang w:eastAsia="en-IN"/>
+        </w:rPr>
+      </w:pPr>
+      <w:r>
+        <w:rPr>
+          <w:rFonts w:eastAsia="Times New Roman" w:cs="Times New Roman" w:ascii="Times New Roman" w:hAnsi="Times New Roman"/>
+          <w:sz w:val="28"/>
+          <w:szCs w:val="28"/>
+          <w:lang w:eastAsia="en-IN"/>
+        </w:rPr>
+      </w:r>
+    </w:p>
+    <w:p>
+      <w:pPr>
+        <w:pStyle w:val="Normal"/>
+        <w:bidi w:val="0"/>
+        <w:spacing w:lineRule="auto" w:line="276" w:before="0" w:after="200"/>
+        <w:jc w:val="both"/>
+        <w:rPr>
+          <w:rFonts w:ascii="Times New Roman" w:hAnsi="Times New Roman" w:eastAsia="Times New Roman" w:cs="Times New Roman"/>
+          <w:sz w:val="28"/>
+          <w:szCs w:val="28"/>
+          <w:lang w:eastAsia="en-IN"/>
+        </w:rPr>
+      </w:pPr>
+      <w:r>
+        <w:rPr>
+          <w:rFonts w:eastAsia="Times New Roman" w:cs="Times New Roman" w:ascii="Times New Roman" w:hAnsi="Times New Roman"/>
+          <w:sz w:val="28"/>
+          <w:szCs w:val="28"/>
+          <w:lang w:eastAsia="en-IN"/>
+        </w:rPr>
+      </w:r>
+    </w:p>
+    <w:p>
+      <w:pPr>
+        <w:pStyle w:val="Normal"/>
+        <w:bidi w:val="0"/>
+        <w:spacing w:lineRule="auto" w:line="276" w:before="0" w:after="200"/>
+        <w:jc w:val="both"/>
+        <w:rPr>
+          <w:rFonts w:ascii="Times New Roman" w:hAnsi="Times New Roman" w:eastAsia="Times New Roman" w:cs="Times New Roman"/>
+          <w:sz w:val="28"/>
+          <w:szCs w:val="28"/>
+          <w:lang w:eastAsia="en-IN"/>
+        </w:rPr>
+      </w:pPr>
+      <w:r>
+        <w:rPr>
+          <w:rFonts w:eastAsia="Times New Roman" w:cs="Times New Roman" w:ascii="Times New Roman" w:hAnsi="Times New Roman"/>
+          <w:sz w:val="28"/>
+          <w:szCs w:val="28"/>
+          <w:lang w:eastAsia="en-IN"/>
+        </w:rPr>
+      </w:r>
+    </w:p>
+    <w:p>
+      <w:pPr>
+        <w:pStyle w:val="Normal"/>
+        <w:bidi w:val="0"/>
+        <w:spacing w:lineRule="auto" w:line="276" w:before="0" w:after="200"/>
+        <w:jc w:val="both"/>
+        <w:rPr>
+          <w:rFonts w:ascii="Times New Roman" w:hAnsi="Times New Roman" w:eastAsia="Times New Roman" w:cs="Times New Roman"/>
+          <w:sz w:val="28"/>
+          <w:szCs w:val="28"/>
+          <w:lang w:eastAsia="en-IN"/>
+        </w:rPr>
+      </w:pPr>
+      <w:r>
+        <w:rPr>
+          <w:rFonts w:eastAsia="Times New Roman" w:cs="Times New Roman" w:ascii="Times New Roman" w:hAnsi="Times New Roman"/>
+          <w:sz w:val="28"/>
+          <w:szCs w:val="28"/>
+          <w:lang w:eastAsia="en-IN"/>
+        </w:rPr>
+      </w:r>
+    </w:p>
+    <w:p>
+      <w:pPr>
+        <w:pStyle w:val="Normal"/>
+        <w:bidi w:val="0"/>
+        <w:spacing w:lineRule="auto" w:line="276" w:before="0" w:after="200"/>
+        <w:jc w:val="both"/>
+        <w:rPr>
+          <w:rFonts w:ascii="Times New Roman" w:hAnsi="Times New Roman" w:eastAsia="Times New Roman" w:cs="Times New Roman"/>
+          <w:sz w:val="28"/>
+          <w:szCs w:val="28"/>
+          <w:lang w:eastAsia="en-IN"/>
+        </w:rPr>
+      </w:pPr>
+      <w:r>
+        <w:rPr>
+          <w:rFonts w:eastAsia="Times New Roman" w:cs="Times New Roman" w:ascii="Times New Roman" w:hAnsi="Times New Roman"/>
+          <w:sz w:val="28"/>
+          <w:szCs w:val="28"/>
+          <w:lang w:eastAsia="en-IN"/>
+        </w:rPr>
+      </w:r>
+    </w:p>
+    <w:p>
+      <w:pPr>
+        <w:pStyle w:val="Normal"/>
+        <w:bidi w:val="0"/>
+        <w:spacing w:lineRule="auto" w:line="276" w:before="0" w:after="200"/>
+        <w:jc w:val="both"/>
+        <w:rPr>
+          <w:rFonts w:ascii="Times New Roman" w:hAnsi="Times New Roman" w:eastAsia="Times New Roman" w:cs="Times New Roman"/>
+          <w:sz w:val="28"/>
+          <w:szCs w:val="28"/>
+          <w:lang w:eastAsia="en-IN"/>
+        </w:rPr>
+      </w:pPr>
+      <w:r>
+        <w:rPr>
+          <w:rFonts w:eastAsia="Times New Roman" w:cs="Times New Roman" w:ascii="Times New Roman" w:hAnsi="Times New Roman"/>
+          <w:sz w:val="28"/>
+          <w:szCs w:val="28"/>
+          <w:lang w:eastAsia="en-IN"/>
+        </w:rPr>
+      </w:r>
+    </w:p>
+    <w:p>
+      <w:pPr>
+        <w:pStyle w:val="Normal"/>
+        <w:bidi w:val="0"/>
+        <w:spacing w:lineRule="auto" w:line="276" w:before="0" w:after="200"/>
+        <w:jc w:val="both"/>
+        <w:rPr>
+          <w:rFonts w:ascii="Times New Roman" w:hAnsi="Times New Roman" w:eastAsia="Times New Roman" w:cs="Times New Roman"/>
+          <w:sz w:val="28"/>
+          <w:szCs w:val="28"/>
+          <w:lang w:eastAsia="en-IN"/>
+        </w:rPr>
+      </w:pPr>
+      <w:r>
+        <w:rPr>
+          <w:rFonts w:eastAsia="Times New Roman" w:cs="Times New Roman" w:ascii="Times New Roman" w:hAnsi="Times New Roman"/>
+          <w:sz w:val="28"/>
+          <w:szCs w:val="28"/>
+          <w:lang w:eastAsia="en-IN"/>
         </w:rPr>
       </w:r>
     </w:p>
@@ -1769,13 +1770,13 @@
       </w:pPr>
       <w:r>
         <w:rPr>
-          <w:rFonts w:eastAsia="Times New Roman" w:cs="Times New Roman" w:ascii="Century" w:hAnsi="Century"/>
+          <w:rFonts w:eastAsia="Times New Roman" w:cs="Times New Roman" w:ascii="Times New Roman" w:hAnsi="Times New Roman"/>
           <w:sz w:val="28"/>
           <w:szCs w:val="28"/>
           <w:lang w:eastAsia="en-IN"/>
         </w:rPr>
         <w:drawing>
-          <wp:anchor behindDoc="0" distT="0" distB="0" distL="0" distR="0" simplePos="0" locked="0" layoutInCell="1" allowOverlap="1" relativeHeight="10">
+          <wp:anchor behindDoc="0" distT="0" distB="0" distL="0" distR="0" simplePos="0" locked="0" layoutInCell="1" allowOverlap="1" relativeHeight="4">
             <wp:simplePos x="0" y="0"/>
             <wp:positionH relativeFrom="column">
               <wp:posOffset>-10160</wp:posOffset>
@@ -1836,73 +1837,73 @@
       </w:pPr>
       <w:r>
         <w:rPr>
-          <w:rFonts w:eastAsia="Times New Roman" w:cs="Times New Roman" w:ascii="Century" w:hAnsi="Century"/>
-          <w:sz w:val="28"/>
-          <w:szCs w:val="28"/>
-          <w:lang w:eastAsia="en-IN"/>
-        </w:rPr>
-      </w:r>
-    </w:p>
-    <w:p>
-      <w:pPr>
-        <w:pStyle w:val="Normal"/>
-        <w:bidi w:val="0"/>
-        <w:spacing w:lineRule="auto" w:line="276" w:before="0" w:after="200"/>
-        <w:jc w:val="both"/>
-        <w:rPr>
-          <w:rFonts w:ascii="Times New Roman" w:hAnsi="Times New Roman" w:eastAsia="Times New Roman" w:cs="Times New Roman"/>
-          <w:sz w:val="28"/>
-          <w:szCs w:val="28"/>
-          <w:lang w:eastAsia="en-IN"/>
-        </w:rPr>
-      </w:pPr>
-      <w:r>
-        <w:rPr>
-          <w:rFonts w:eastAsia="Times New Roman" w:cs="Times New Roman" w:ascii="Century" w:hAnsi="Century"/>
-          <w:sz w:val="28"/>
-          <w:szCs w:val="28"/>
-          <w:lang w:eastAsia="en-IN"/>
-        </w:rPr>
-      </w:r>
-    </w:p>
-    <w:p>
-      <w:pPr>
-        <w:pStyle w:val="Normal"/>
-        <w:bidi w:val="0"/>
-        <w:spacing w:lineRule="auto" w:line="276" w:before="0" w:after="200"/>
-        <w:jc w:val="both"/>
-        <w:rPr>
-          <w:rFonts w:ascii="Times New Roman" w:hAnsi="Times New Roman" w:eastAsia="Times New Roman" w:cs="Times New Roman"/>
-          <w:sz w:val="28"/>
-          <w:szCs w:val="28"/>
-          <w:lang w:eastAsia="en-IN"/>
-        </w:rPr>
-      </w:pPr>
-      <w:r>
-        <w:rPr>
-          <w:rFonts w:eastAsia="Times New Roman" w:cs="Times New Roman" w:ascii="Century" w:hAnsi="Century"/>
-          <w:sz w:val="28"/>
-          <w:szCs w:val="28"/>
-          <w:lang w:eastAsia="en-IN"/>
-        </w:rPr>
-      </w:r>
-    </w:p>
-    <w:p>
-      <w:pPr>
-        <w:pStyle w:val="Normal"/>
-        <w:bidi w:val="0"/>
-        <w:spacing w:lineRule="auto" w:line="276" w:before="0" w:after="200"/>
-        <w:jc w:val="both"/>
-        <w:rPr>
-          <w:rFonts w:ascii="Times New Roman" w:hAnsi="Times New Roman" w:eastAsia="Times New Roman" w:cs="Times New Roman"/>
-          <w:sz w:val="28"/>
-          <w:szCs w:val="28"/>
-          <w:lang w:eastAsia="en-IN"/>
-        </w:rPr>
-      </w:pPr>
-      <w:r>
-        <w:rPr>
-          <w:rFonts w:eastAsia="Times New Roman" w:cs="Times New Roman" w:ascii="Century" w:hAnsi="Century"/>
+          <w:rFonts w:eastAsia="Times New Roman" w:cs="Times New Roman" w:ascii="Times New Roman" w:hAnsi="Times New Roman"/>
+          <w:sz w:val="28"/>
+          <w:szCs w:val="28"/>
+          <w:lang w:eastAsia="en-IN"/>
+        </w:rPr>
+      </w:r>
+    </w:p>
+    <w:p>
+      <w:pPr>
+        <w:pStyle w:val="Normal"/>
+        <w:bidi w:val="0"/>
+        <w:spacing w:lineRule="auto" w:line="276" w:before="0" w:after="200"/>
+        <w:jc w:val="both"/>
+        <w:rPr>
+          <w:rFonts w:ascii="Times New Roman" w:hAnsi="Times New Roman" w:eastAsia="Times New Roman" w:cs="Times New Roman"/>
+          <w:sz w:val="28"/>
+          <w:szCs w:val="28"/>
+          <w:lang w:eastAsia="en-IN"/>
+        </w:rPr>
+      </w:pPr>
+      <w:r>
+        <w:rPr>
+          <w:rFonts w:eastAsia="Times New Roman" w:cs="Times New Roman" w:ascii="Times New Roman" w:hAnsi="Times New Roman"/>
+          <w:sz w:val="28"/>
+          <w:szCs w:val="28"/>
+          <w:lang w:eastAsia="en-IN"/>
+        </w:rPr>
+      </w:r>
+    </w:p>
+    <w:p>
+      <w:pPr>
+        <w:pStyle w:val="Normal"/>
+        <w:bidi w:val="0"/>
+        <w:spacing w:lineRule="auto" w:line="276" w:before="0" w:after="200"/>
+        <w:jc w:val="both"/>
+        <w:rPr>
+          <w:rFonts w:ascii="Times New Roman" w:hAnsi="Times New Roman" w:eastAsia="Times New Roman" w:cs="Times New Roman"/>
+          <w:sz w:val="28"/>
+          <w:szCs w:val="28"/>
+          <w:lang w:eastAsia="en-IN"/>
+        </w:rPr>
+      </w:pPr>
+      <w:r>
+        <w:rPr>
+          <w:rFonts w:eastAsia="Times New Roman" w:cs="Times New Roman" w:ascii="Times New Roman" w:hAnsi="Times New Roman"/>
+          <w:sz w:val="28"/>
+          <w:szCs w:val="28"/>
+          <w:lang w:eastAsia="en-IN"/>
+        </w:rPr>
+      </w:r>
+    </w:p>
+    <w:p>
+      <w:pPr>
+        <w:pStyle w:val="Normal"/>
+        <w:bidi w:val="0"/>
+        <w:spacing w:lineRule="auto" w:line="276" w:before="0" w:after="200"/>
+        <w:jc w:val="both"/>
+        <w:rPr>
+          <w:rFonts w:ascii="Times New Roman" w:hAnsi="Times New Roman" w:eastAsia="Times New Roman" w:cs="Times New Roman"/>
+          <w:sz w:val="28"/>
+          <w:szCs w:val="28"/>
+          <w:lang w:eastAsia="en-IN"/>
+        </w:rPr>
+      </w:pPr>
+      <w:r>
+        <w:rPr>
+          <w:rFonts w:eastAsia="Times New Roman" w:cs="Times New Roman" w:ascii="Times New Roman" w:hAnsi="Times New Roman"/>
           <w:sz w:val="28"/>
           <w:szCs w:val="28"/>
           <w:lang w:eastAsia="en-IN"/>
@@ -2015,7 +2016,7 @@
       </w:pPr>
       <w:r>
         <w:rPr>
-          <w:rFonts w:eastAsia="Times New Roman" w:cs="Times New Roman" w:ascii="Century" w:hAnsi="Century"/>
+          <w:rFonts w:eastAsia="Times New Roman" w:cs="Times New Roman" w:ascii="Times New Roman" w:hAnsi="Times New Roman"/>
           <w:sz w:val="24"/>
           <w:szCs w:val="24"/>
           <w:lang w:eastAsia="en-IN"/>
@@ -2070,20 +2071,7 @@
           <w:shd w:fill="FFFFFF" w:val="clear"/>
           <w:lang w:eastAsia="en-IN"/>
         </w:rPr>
-        <w:t xml:space="preserve">Name -   </w:t>
-      </w:r>
-      <w:r>
-        <w:rPr>
-          <w:rFonts w:eastAsia="Times New Roman" w:cs="Times New Roman" w:ascii="Century" w:hAnsi="Century"/>
-          <w:b/>
-          <w:bCs/>
-          <w:color w:val="2A6099"/>
-          <w:sz w:val="30"/>
-          <w:szCs w:val="30"/>
-          <w:shd w:fill="FFFFFF" w:val="clear"/>
-          <w:lang w:eastAsia="en-IN"/>
-        </w:rPr>
-        <w:t>Harsh Kumar</w:t>
+        <w:t>Name -   Harsh Kumar</w:t>
       </w:r>
     </w:p>
     <w:p>
@@ -2150,8 +2138,22 @@
           <w:shd w:fill="FFFFFF" w:val="clear"/>
           <w:lang w:eastAsia="en-IN"/>
         </w:rPr>
-        <w:t xml:space="preserve"> </w:t>
-      </w:r>
+        <w:t xml:space="preserve"> semester</w:t>
+      </w:r>
+    </w:p>
+    <w:p>
+      <w:pPr>
+        <w:pStyle w:val="Normal"/>
+        <w:bidi w:val="0"/>
+        <w:spacing w:lineRule="auto" w:line="276" w:before="0" w:after="200"/>
+        <w:jc w:val="both"/>
+        <w:rPr>
+          <w:rFonts w:ascii="Times New Roman" w:hAnsi="Times New Roman" w:eastAsia="Times New Roman" w:cs="Times New Roman"/>
+          <w:sz w:val="24"/>
+          <w:szCs w:val="24"/>
+          <w:lang w:eastAsia="en-IN"/>
+        </w:rPr>
+      </w:pPr>
       <w:r>
         <w:rPr>
           <w:rFonts w:eastAsia="Times New Roman" w:cs="Times New Roman" w:ascii="Century" w:hAnsi="Century"/>
@@ -2163,22 +2165,8 @@
           <w:shd w:fill="FFFFFF" w:val="clear"/>
           <w:lang w:eastAsia="en-IN"/>
         </w:rPr>
-        <w:t>semester</w:t>
-      </w:r>
-    </w:p>
-    <w:p>
-      <w:pPr>
-        <w:pStyle w:val="Normal"/>
-        <w:bidi w:val="0"/>
-        <w:spacing w:lineRule="auto" w:line="276" w:before="0" w:after="200"/>
-        <w:jc w:val="both"/>
-        <w:rPr>
-          <w:rFonts w:ascii="Times New Roman" w:hAnsi="Times New Roman" w:eastAsia="Times New Roman" w:cs="Times New Roman"/>
-          <w:sz w:val="24"/>
-          <w:szCs w:val="24"/>
-          <w:lang w:eastAsia="en-IN"/>
-        </w:rPr>
-      </w:pPr>
+        <w:t>                                                                  </w:t>
+      </w:r>
       <w:r>
         <w:rPr>
           <w:rFonts w:eastAsia="Times New Roman" w:cs="Times New Roman" w:ascii="Century" w:hAnsi="Century"/>
@@ -2190,33 +2178,7 @@
           <w:shd w:fill="FFFFFF" w:val="clear"/>
           <w:lang w:eastAsia="en-IN"/>
         </w:rPr>
-        <w:t>                                                                  </w:t>
-      </w:r>
-      <w:r>
-        <w:rPr>
-          <w:rFonts w:eastAsia="Times New Roman" w:cs="Times New Roman" w:ascii="Century" w:hAnsi="Century"/>
-          <w:b/>
-          <w:bCs/>
-          <w:color w:val="2A6099"/>
-          <w:sz w:val="30"/>
-          <w:szCs w:val="30"/>
-          <w:shd w:fill="FFFFFF" w:val="clear"/>
-          <w:lang w:eastAsia="en-IN"/>
-        </w:rPr>
-        <w:t>ID-           B</w:t>
-      </w:r>
-      <w:r>
-        <w:rPr>
-          <w:rFonts w:eastAsia="Times New Roman" w:cs="Times New Roman" w:ascii="Century" w:hAnsi="Century"/>
-          <w:b/>
-          <w:bCs/>
-          <w:color w:val="2A6099"/>
-          <w:sz w:val="30"/>
-          <w:szCs w:val="30"/>
-          <w:shd w:fill="FFFFFF" w:val="clear"/>
-          <w:lang w:eastAsia="en-IN"/>
-        </w:rPr>
-        <w:t>219027</w:t>
+        <w:t>ID-           B219027</w:t>
       </w:r>
     </w:p>
     <w:p>
@@ -2236,14 +2198,7 @@
         </w:rPr>
       </w:pPr>
       <w:r>
-        <w:rPr>
-          <w:rFonts w:ascii="Century" w:hAnsi="Century"/>
-          <w:b/>
-          <w:bCs/>
-          <w:color w:val="2A6099"/>
-          <w:sz w:val="30"/>
-          <w:szCs w:val="30"/>
-        </w:rPr>
+        <w:rPr/>
       </w:r>
     </w:p>
     <w:sectPr>
@@ -2253,6 +2208,7 @@
       <w:pgNumType w:fmt="decimal"/>
       <w:formProt w:val="false"/>
       <w:textDirection w:val="lrTb"/>
+      <w:docGrid w:type="default" w:linePitch="100" w:charSpace="0"/>
     </w:sectPr>
   </w:body>
 </w:document>
@@ -2265,15 +2221,12 @@
       <w:rPr>
         <w:rFonts w:ascii="Liberation Serif" w:hAnsi="Liberation Serif" w:eastAsia="NSimSun" w:cs="Lucida Sans"/>
         <w:kern w:val="2"/>
-        <w:sz w:val="24"/>
         <w:szCs w:val="24"/>
         <w:lang w:val="en-IN" w:eastAsia="zh-CN" w:bidi="hi-IN"/>
       </w:rPr>
     </w:rPrDefault>
     <w:pPrDefault>
-      <w:pPr>
-        <w:widowControl/>
-      </w:pPr>
+      <w:pPr/>
     </w:pPrDefault>
   </w:docDefaults>
   <w:style w:type="paragraph" w:styleId="Normal">
@@ -2282,6 +2235,8 @@
     <w:pPr>
       <w:widowControl/>
       <w:bidi w:val="0"/>
+      <w:spacing w:before="0" w:after="0"/>
+      <w:jc w:val="left"/>
     </w:pPr>
     <w:rPr>
       <w:rFonts w:ascii="Liberation Serif" w:hAnsi="Liberation Serif" w:eastAsia="NSimSun" w:cs="Lucida Sans"/>

</xml_diff>